<commit_message>
Styleguide - O vídeo
finalizei o corpo da página terminando a parte de vídeos
</commit_message>
<xml_diff>
--- a/Front-end/Formação HTML && CSS3/CSS/Guia de Estilos – Montando Páginas Com Componentes/Anotações/Guia de Estilos – Montando Páginas Com Componentes.docx
+++ b/Front-end/Formação HTML && CSS3/CSS/Guia de Estilos – Montando Páginas Com Componentes/Anotações/Guia de Estilos – Montando Páginas Com Componentes.docx
@@ -2202,6 +2202,49 @@
           <w:szCs w:val="24"/>
         </w:rPr>
         <w:t xml:space="preserve"> O produto:</w:t>
+      </w:r>
+    </w:p>
+    <w:p>
+      <w:pPr>
+        <w:pStyle w:val="PargrafodaLista"/>
+        <w:numPr>
+          <w:ilvl w:val="1"/>
+          <w:numId w:val="2"/>
+        </w:numPr>
+        <w:spacing w:line="360" w:lineRule="auto"/>
+        <w:ind w:left="851"/>
+        <w:jc w:val="both"/>
+        <w:rPr>
+          <w:rFonts w:ascii="Times New Roman" w:hAnsi="Times New Roman" w:cs="Times New Roman"/>
+          <w:sz w:val="24"/>
+          <w:szCs w:val="24"/>
+        </w:rPr>
+      </w:pPr>
+      <w:proofErr w:type="spellStart"/>
+      <w:r>
+        <w:rPr>
+          <w:rFonts w:ascii="Times New Roman" w:hAnsi="Times New Roman" w:cs="Times New Roman"/>
+          <w:sz w:val="24"/>
+          <w:szCs w:val="24"/>
+        </w:rPr>
+        <w:t>Styleguide</w:t>
+      </w:r>
+      <w:proofErr w:type="spellEnd"/>
+      <w:r>
+        <w:rPr>
+          <w:rFonts w:ascii="Times New Roman" w:hAnsi="Times New Roman" w:cs="Times New Roman"/>
+          <w:sz w:val="24"/>
+          <w:szCs w:val="24"/>
+        </w:rPr>
+        <w:t xml:space="preserve"> - O vídeo</w:t>
+      </w:r>
+      <w:r>
+        <w:rPr>
+          <w:rFonts w:ascii="Times New Roman" w:hAnsi="Times New Roman" w:cs="Times New Roman"/>
+          <w:sz w:val="24"/>
+          <w:szCs w:val="24"/>
+        </w:rPr>
+        <w:t>:</w:t>
       </w:r>
     </w:p>
     <w:p>

</xml_diff>

<commit_message>
Finalizei a aule 6 e última desse curso todo
O que aprendemos
</commit_message>
<xml_diff>
--- a/Front-end/Formação HTML && CSS3/CSS/Guia de Estilos – Montando Páginas Com Componentes/Anotações/Guia de Estilos – Montando Páginas Com Componentes.docx
+++ b/Front-end/Formação HTML && CSS3/CSS/Guia de Estilos – Montando Páginas Com Componentes/Anotações/Guia de Estilos – Montando Páginas Com Componentes.docx
@@ -2551,6 +2551,14 @@
         </w:rPr>
         <w:t>Como planejar o desenvolvimento de uma página com as ferramentas que criamos</w:t>
       </w:r>
+      <w:r>
+        <w:rPr>
+          <w:rFonts w:ascii="Times New Roman" w:hAnsi="Times New Roman" w:cs="Times New Roman"/>
+          <w:sz w:val="24"/>
+          <w:szCs w:val="24"/>
+        </w:rPr>
+        <w:t>;</w:t>
+      </w:r>
     </w:p>
     <w:p>
       <w:pPr>
@@ -2576,6 +2584,14 @@
         </w:rPr>
         <w:t>Maneiras de implementar componentes</w:t>
       </w:r>
+      <w:r>
+        <w:rPr>
+          <w:rFonts w:ascii="Times New Roman" w:hAnsi="Times New Roman" w:cs="Times New Roman"/>
+          <w:sz w:val="24"/>
+          <w:szCs w:val="24"/>
+        </w:rPr>
+        <w:t>;</w:t>
+      </w:r>
     </w:p>
     <w:p>
       <w:pPr>
@@ -2600,6 +2616,14 @@
           <w:szCs w:val="24"/>
         </w:rPr>
         <w:t>Importância de uma documentação</w:t>
+      </w:r>
+      <w:r>
+        <w:rPr>
+          <w:rFonts w:ascii="Times New Roman" w:hAnsi="Times New Roman" w:cs="Times New Roman"/>
+          <w:sz w:val="24"/>
+          <w:szCs w:val="24"/>
+        </w:rPr>
+        <w:t>.</w:t>
       </w:r>
     </w:p>
     <w:p>
@@ -2648,6 +2672,7 @@
           <w:numId w:val="2"/>
         </w:numPr>
         <w:spacing w:line="360" w:lineRule="auto"/>
+        <w:ind w:left="851"/>
         <w:jc w:val="both"/>
         <w:rPr>
           <w:rFonts w:ascii="Times New Roman" w:hAnsi="Times New Roman" w:cs="Times New Roman"/>
@@ -2680,6 +2705,7 @@
           <w:numId w:val="2"/>
         </w:numPr>
         <w:spacing w:line="360" w:lineRule="auto"/>
+        <w:ind w:left="851"/>
         <w:jc w:val="both"/>
         <w:rPr>
           <w:rFonts w:ascii="Times New Roman" w:hAnsi="Times New Roman" w:cs="Times New Roman"/>
@@ -2704,6 +2730,7 @@
           <w:numId w:val="2"/>
         </w:numPr>
         <w:spacing w:line="360" w:lineRule="auto"/>
+        <w:ind w:left="1418" w:hanging="578"/>
         <w:jc w:val="both"/>
         <w:rPr>
           <w:rFonts w:ascii="Times New Roman" w:hAnsi="Times New Roman" w:cs="Times New Roman"/>
@@ -3384,6 +3411,7 @@
           <w:numId w:val="2"/>
         </w:numPr>
         <w:spacing w:line="360" w:lineRule="auto"/>
+        <w:ind w:left="1418" w:hanging="578"/>
         <w:jc w:val="both"/>
         <w:rPr>
           <w:rFonts w:ascii="Times New Roman" w:hAnsi="Times New Roman" w:cs="Times New Roman"/>
@@ -3408,6 +3436,7 @@
           <w:numId w:val="2"/>
         </w:numPr>
         <w:spacing w:line="360" w:lineRule="auto"/>
+        <w:ind w:left="851"/>
         <w:jc w:val="both"/>
         <w:rPr>
           <w:rFonts w:ascii="Times New Roman" w:hAnsi="Times New Roman" w:cs="Times New Roman"/>
@@ -3428,17 +3457,92 @@
       <w:pPr>
         <w:pStyle w:val="PargrafodaLista"/>
         <w:numPr>
+          <w:ilvl w:val="1"/>
+          <w:numId w:val="2"/>
+        </w:numPr>
+        <w:spacing w:line="360" w:lineRule="auto"/>
+        <w:ind w:left="851"/>
+        <w:jc w:val="both"/>
+        <w:rPr>
+          <w:rFonts w:ascii="Times New Roman" w:hAnsi="Times New Roman" w:cs="Times New Roman"/>
+          <w:sz w:val="24"/>
+          <w:szCs w:val="24"/>
+        </w:rPr>
+      </w:pPr>
+      <w:r>
+        <w:rPr>
+          <w:rFonts w:ascii="Times New Roman" w:hAnsi="Times New Roman" w:cs="Times New Roman"/>
+          <w:sz w:val="24"/>
+          <w:szCs w:val="24"/>
+        </w:rPr>
+        <w:t xml:space="preserve"> O que aprendemos:</w:t>
+      </w:r>
+    </w:p>
+    <w:p>
+      <w:pPr>
+        <w:pStyle w:val="PargrafodaLista"/>
+        <w:numPr>
           <w:ilvl w:val="2"/>
           <w:numId w:val="2"/>
         </w:numPr>
         <w:spacing w:line="360" w:lineRule="auto"/>
-        <w:jc w:val="both"/>
-        <w:rPr>
-          <w:rFonts w:ascii="Times New Roman" w:hAnsi="Times New Roman" w:cs="Times New Roman"/>
-          <w:sz w:val="24"/>
-          <w:szCs w:val="24"/>
-        </w:rPr>
-      </w:pPr>
+        <w:ind w:left="1418" w:hanging="578"/>
+        <w:jc w:val="both"/>
+        <w:rPr>
+          <w:rFonts w:ascii="Times New Roman" w:hAnsi="Times New Roman" w:cs="Times New Roman"/>
+          <w:sz w:val="24"/>
+          <w:szCs w:val="24"/>
+        </w:rPr>
+      </w:pPr>
+      <w:r>
+        <w:rPr>
+          <w:rFonts w:ascii="Times New Roman" w:hAnsi="Times New Roman" w:cs="Times New Roman"/>
+          <w:sz w:val="24"/>
+          <w:szCs w:val="24"/>
+        </w:rPr>
+        <w:t>Como implementar tudo o que fizemos até agora no curso</w:t>
+      </w:r>
+      <w:r>
+        <w:rPr>
+          <w:rFonts w:ascii="Times New Roman" w:hAnsi="Times New Roman" w:cs="Times New Roman"/>
+          <w:sz w:val="24"/>
+          <w:szCs w:val="24"/>
+        </w:rPr>
+        <w:t>;</w:t>
+      </w:r>
+    </w:p>
+    <w:p>
+      <w:pPr>
+        <w:pStyle w:val="PargrafodaLista"/>
+        <w:numPr>
+          <w:ilvl w:val="2"/>
+          <w:numId w:val="2"/>
+        </w:numPr>
+        <w:spacing w:line="360" w:lineRule="auto"/>
+        <w:ind w:left="1418" w:hanging="578"/>
+        <w:jc w:val="both"/>
+        <w:rPr>
+          <w:rFonts w:ascii="Times New Roman" w:hAnsi="Times New Roman" w:cs="Times New Roman"/>
+          <w:sz w:val="24"/>
+          <w:szCs w:val="24"/>
+        </w:rPr>
+      </w:pPr>
+      <w:r>
+        <w:rPr>
+          <w:rFonts w:ascii="Times New Roman" w:hAnsi="Times New Roman" w:cs="Times New Roman"/>
+          <w:sz w:val="24"/>
+          <w:szCs w:val="24"/>
+        </w:rPr>
+        <w:t>Estruturas mais complexas com EMMET</w:t>
+      </w:r>
+      <w:r>
+        <w:rPr>
+          <w:rFonts w:ascii="Times New Roman" w:hAnsi="Times New Roman" w:cs="Times New Roman"/>
+          <w:sz w:val="24"/>
+          <w:szCs w:val="24"/>
+        </w:rPr>
+        <w:t>.</w:t>
+      </w:r>
     </w:p>
     <w:sectPr>
       <w:pgSz w:w="11906" w:h="16838"/>

</xml_diff>